<commit_message>
Adding videos for application and website
</commit_message>
<xml_diff>
--- a/CS Slide Layout.docx
+++ b/CS Slide Layout.docx
@@ -452,15 +452,7 @@
         </w:numPr>
       </w:pPr>
       <w:r>
-        <w:t xml:space="preserve">Numerous internal fixation devices are used including nails, pins, screws, plates, </w:t>
-      </w:r>
-      <w:proofErr w:type="gramStart"/>
-      <w:r>
-        <w:t>wires</w:t>
-      </w:r>
-      <w:proofErr w:type="gramEnd"/>
-      <w:r>
-        <w:t xml:space="preserve"> and rods.</w:t>
+        <w:t>Numerous internal fixation devices are used including nails, pins, screws, plates, wires and rods.</w:t>
       </w:r>
     </w:p>
     <w:p>
@@ -1170,7 +1162,76 @@
         </w:numPr>
       </w:pPr>
       <w:r>
-        <w:t>Fasciotomy Results by Adults and Peds</w:t>
+        <w:t xml:space="preserve">Fasciotomy </w:t>
+      </w:r>
+    </w:p>
+    <w:p>
+      <w:pPr>
+        <w:pStyle w:val="ListParagraph"/>
+        <w:numPr>
+          <w:ilvl w:val="1"/>
+          <w:numId w:val="1"/>
+        </w:numPr>
+      </w:pPr>
+      <w:r>
+        <w:t>Compartment Syndrome Diagnosis vs. Fasciotomy</w:t>
+      </w:r>
+    </w:p>
+    <w:p>
+      <w:pPr>
+        <w:pStyle w:val="ListParagraph"/>
+        <w:numPr>
+          <w:ilvl w:val="1"/>
+          <w:numId w:val="1"/>
+        </w:numPr>
+      </w:pPr>
+      <w:r>
+        <w:t>Fasciotomy vs. Forearm Fractures</w:t>
+      </w:r>
+    </w:p>
+    <w:p>
+      <w:pPr>
+        <w:pStyle w:val="ListParagraph"/>
+        <w:numPr>
+          <w:ilvl w:val="1"/>
+          <w:numId w:val="1"/>
+        </w:numPr>
+      </w:pPr>
+      <w:r>
+        <w:t>Fasciotomy Results by Forearm Fractures by Adults and Pediatrics</w:t>
+      </w:r>
+    </w:p>
+    <w:p>
+      <w:pPr>
+        <w:pStyle w:val="ListParagraph"/>
+      </w:pPr>
+    </w:p>
+    <w:p>
+      <w:pPr>
+        <w:pStyle w:val="ListParagraph"/>
+        <w:numPr>
+          <w:ilvl w:val="0"/>
+          <w:numId w:val="1"/>
+        </w:numPr>
+      </w:pPr>
+      <w:r>
+        <w:lastRenderedPageBreak/>
+        <w:t xml:space="preserve">Predicting Fasciotomy: </w:t>
+      </w:r>
+      <w:r>
+        <w:t>Modeling</w:t>
+      </w:r>
+    </w:p>
+    <w:p>
+      <w:pPr>
+        <w:pStyle w:val="ListParagraph"/>
+        <w:numPr>
+          <w:ilvl w:val="1"/>
+          <w:numId w:val="1"/>
+        </w:numPr>
+      </w:pPr>
+      <w:r>
+        <w:t>Model Explanation</w:t>
       </w:r>
     </w:p>
     <w:p>
@@ -1182,7 +1243,7 @@
         </w:numPr>
       </w:pPr>
       <w:r>
-        <w:t>Higher percentage of patients need a fasciotomy when forearm surgery requires open incision</w:t>
+        <w:t>Target: Fasciotomy: TRUE or FALSE</w:t>
       </w:r>
     </w:p>
     <w:p>
@@ -1193,6 +1254,458 @@
           <w:numId w:val="1"/>
         </w:numPr>
       </w:pPr>
+      <w:r>
+        <w:t>Predictors:</w:t>
+      </w:r>
+    </w:p>
+    <w:p>
+      <w:pPr>
+        <w:pStyle w:val="ListParagraph"/>
+        <w:numPr>
+          <w:ilvl w:val="3"/>
+          <w:numId w:val="1"/>
+        </w:numPr>
+      </w:pPr>
+      <w:r>
+        <w:t>Sex</w:t>
+      </w:r>
+    </w:p>
+    <w:p>
+      <w:pPr>
+        <w:pStyle w:val="ListParagraph"/>
+        <w:numPr>
+          <w:ilvl w:val="3"/>
+          <w:numId w:val="1"/>
+        </w:numPr>
+      </w:pPr>
+      <w:r>
+        <w:t>Race</w:t>
+      </w:r>
+    </w:p>
+    <w:p>
+      <w:pPr>
+        <w:pStyle w:val="ListParagraph"/>
+        <w:numPr>
+          <w:ilvl w:val="3"/>
+          <w:numId w:val="1"/>
+        </w:numPr>
+      </w:pPr>
+      <w:r>
+        <w:t>Age in Years</w:t>
+      </w:r>
+    </w:p>
+    <w:p>
+      <w:pPr>
+        <w:pStyle w:val="ListParagraph"/>
+        <w:numPr>
+          <w:ilvl w:val="3"/>
+          <w:numId w:val="1"/>
+        </w:numPr>
+      </w:pPr>
+      <w:r>
+        <w:t>Surgical Procedure Description</w:t>
+      </w:r>
+    </w:p>
+    <w:p>
+      <w:pPr>
+        <w:pStyle w:val="ListParagraph"/>
+        <w:numPr>
+          <w:ilvl w:val="3"/>
+          <w:numId w:val="1"/>
+        </w:numPr>
+      </w:pPr>
+      <w:r>
+        <w:t>Cause of Injury</w:t>
+      </w:r>
+    </w:p>
+    <w:p>
+      <w:pPr>
+        <w:pStyle w:val="ListParagraph"/>
+        <w:numPr>
+          <w:ilvl w:val="3"/>
+          <w:numId w:val="1"/>
+        </w:numPr>
+      </w:pPr>
+      <w:r>
+        <w:t>Place of Injury</w:t>
+      </w:r>
+    </w:p>
+    <w:p>
+      <w:pPr>
+        <w:pStyle w:val="ListParagraph"/>
+        <w:numPr>
+          <w:ilvl w:val="1"/>
+          <w:numId w:val="1"/>
+        </w:numPr>
+      </w:pPr>
+      <w:r>
+        <w:t>Model Pre-Processing</w:t>
+      </w:r>
+    </w:p>
+    <w:p>
+      <w:pPr>
+        <w:pStyle w:val="ListParagraph"/>
+        <w:numPr>
+          <w:ilvl w:val="2"/>
+          <w:numId w:val="1"/>
+        </w:numPr>
+      </w:pPr>
+      <w:r>
+        <w:t>Class Imbalance</w:t>
+      </w:r>
+    </w:p>
+    <w:p>
+      <w:pPr>
+        <w:pStyle w:val="ListParagraph"/>
+        <w:numPr>
+          <w:ilvl w:val="3"/>
+          <w:numId w:val="1"/>
+        </w:numPr>
+      </w:pPr>
+      <w:r>
+        <w:t>Show Graph for Class Imbalance</w:t>
+      </w:r>
+    </w:p>
+    <w:p>
+      <w:pPr>
+        <w:pStyle w:val="ListParagraph"/>
+        <w:numPr>
+          <w:ilvl w:val="4"/>
+          <w:numId w:val="1"/>
+        </w:numPr>
+      </w:pPr>
+      <w:r>
+        <w:t xml:space="preserve">Used ROSE to balance Train Data </w:t>
+      </w:r>
+    </w:p>
+    <w:p>
+      <w:pPr>
+        <w:pStyle w:val="ListParagraph"/>
+        <w:numPr>
+          <w:ilvl w:val="4"/>
+          <w:numId w:val="1"/>
+        </w:numPr>
+      </w:pPr>
+      <w:r>
+        <w:t>Initial models were memorizing and returning a 3% accuracy</w:t>
+      </w:r>
+      <w:r>
+        <w:tab/>
+      </w:r>
+    </w:p>
+    <w:p>
+      <w:pPr>
+        <w:pStyle w:val="ListParagraph"/>
+        <w:numPr>
+          <w:ilvl w:val="2"/>
+          <w:numId w:val="1"/>
+        </w:numPr>
+      </w:pPr>
+      <w:r>
+        <w:t>Feature Engineering</w:t>
+      </w:r>
+    </w:p>
+    <w:p>
+      <w:pPr>
+        <w:pStyle w:val="ListParagraph"/>
+        <w:numPr>
+          <w:ilvl w:val="3"/>
+          <w:numId w:val="1"/>
+        </w:numPr>
+      </w:pPr>
+      <w:r>
+        <w:t xml:space="preserve">Used recipes from </w:t>
+      </w:r>
+      <w:proofErr w:type="spellStart"/>
+      <w:r>
+        <w:t>TidyModels</w:t>
+      </w:r>
+      <w:proofErr w:type="spellEnd"/>
+      <w:r>
+        <w:t xml:space="preserve"> (get hex sticker)</w:t>
+      </w:r>
+    </w:p>
+    <w:p>
+      <w:pPr>
+        <w:pStyle w:val="ListParagraph"/>
+        <w:numPr>
+          <w:ilvl w:val="3"/>
+          <w:numId w:val="1"/>
+        </w:numPr>
+      </w:pPr>
+      <w:r>
+        <w:t xml:space="preserve">Step Other </w:t>
+      </w:r>
+    </w:p>
+    <w:p>
+      <w:pPr>
+        <w:pStyle w:val="ListParagraph"/>
+        <w:numPr>
+          <w:ilvl w:val="4"/>
+          <w:numId w:val="1"/>
+        </w:numPr>
+      </w:pPr>
+      <w:r>
+        <w:t xml:space="preserve">Groups categorical information into ‘other’ category whose individual levels do not exceed preset threshold. </w:t>
+      </w:r>
+    </w:p>
+    <w:p>
+      <w:pPr>
+        <w:pStyle w:val="ListParagraph"/>
+        <w:numPr>
+          <w:ilvl w:val="3"/>
+          <w:numId w:val="1"/>
+        </w:numPr>
+      </w:pPr>
+      <w:r>
+        <w:t>Step Dummy</w:t>
+      </w:r>
+    </w:p>
+    <w:p>
+      <w:pPr>
+        <w:pStyle w:val="ListParagraph"/>
+        <w:numPr>
+          <w:ilvl w:val="4"/>
+          <w:numId w:val="1"/>
+        </w:numPr>
+      </w:pPr>
+      <w:r>
+        <w:t>Converts character or factors into dummy variables</w:t>
+      </w:r>
+    </w:p>
+    <w:p>
+      <w:pPr>
+        <w:pStyle w:val="ListParagraph"/>
+        <w:numPr>
+          <w:ilvl w:val="3"/>
+          <w:numId w:val="1"/>
+        </w:numPr>
+      </w:pPr>
+      <w:r>
+        <w:t>Step Zero Variance</w:t>
+      </w:r>
+    </w:p>
+    <w:p>
+      <w:pPr>
+        <w:pStyle w:val="ListParagraph"/>
+        <w:numPr>
+          <w:ilvl w:val="4"/>
+          <w:numId w:val="1"/>
+        </w:numPr>
+      </w:pPr>
+      <w:r>
+        <w:t>Removes variables that contain only a single value</w:t>
+      </w:r>
+    </w:p>
+    <w:p>
+      <w:pPr>
+        <w:pStyle w:val="ListParagraph"/>
+        <w:numPr>
+          <w:ilvl w:val="5"/>
+          <w:numId w:val="1"/>
+        </w:numPr>
+      </w:pPr>
+      <w:r>
+        <w:t>This is a precautionary step to ensure that Step Other captured all low occurrence into ‘Other’</w:t>
+      </w:r>
+    </w:p>
+    <w:p>
+      <w:pPr>
+        <w:pStyle w:val="ListParagraph"/>
+        <w:numPr>
+          <w:ilvl w:val="3"/>
+          <w:numId w:val="1"/>
+        </w:numPr>
+      </w:pPr>
+      <w:r>
+        <w:t>Step Omit NA</w:t>
+      </w:r>
+    </w:p>
+    <w:p>
+      <w:pPr>
+        <w:pStyle w:val="ListParagraph"/>
+        <w:numPr>
+          <w:ilvl w:val="4"/>
+          <w:numId w:val="1"/>
+        </w:numPr>
+      </w:pPr>
+      <w:r>
+        <w:t>Remove any observations with missing values</w:t>
+      </w:r>
+    </w:p>
+    <w:p>
+      <w:pPr>
+        <w:pStyle w:val="ListParagraph"/>
+        <w:numPr>
+          <w:ilvl w:val="5"/>
+          <w:numId w:val="1"/>
+        </w:numPr>
+      </w:pPr>
+      <w:r>
+        <w:t xml:space="preserve">Some </w:t>
+      </w:r>
+      <w:r>
+        <w:t>models cannot handle missing values</w:t>
+      </w:r>
+    </w:p>
+    <w:p>
+      <w:pPr>
+        <w:pStyle w:val="ListParagraph"/>
+        <w:numPr>
+          <w:ilvl w:val="1"/>
+          <w:numId w:val="1"/>
+        </w:numPr>
+      </w:pPr>
+      <w:r>
+        <w:t xml:space="preserve">Model </w:t>
+      </w:r>
+      <w:r>
+        <w:t>Results</w:t>
+      </w:r>
+    </w:p>
+    <w:p>
+      <w:pPr>
+        <w:pStyle w:val="ListParagraph"/>
+        <w:numPr>
+          <w:ilvl w:val="2"/>
+          <w:numId w:val="1"/>
+        </w:numPr>
+      </w:pPr>
+      <w:r>
+        <w:t>Logistic Regression</w:t>
+      </w:r>
+    </w:p>
+    <w:p>
+      <w:pPr>
+        <w:pStyle w:val="ListParagraph"/>
+        <w:numPr>
+          <w:ilvl w:val="2"/>
+          <w:numId w:val="1"/>
+        </w:numPr>
+      </w:pPr>
+      <w:r>
+        <w:t>Ridge Regression</w:t>
+      </w:r>
+    </w:p>
+    <w:p>
+      <w:pPr>
+        <w:pStyle w:val="ListParagraph"/>
+        <w:numPr>
+          <w:ilvl w:val="2"/>
+          <w:numId w:val="1"/>
+        </w:numPr>
+      </w:pPr>
+      <w:proofErr w:type="spellStart"/>
+      <w:r>
+        <w:t>RandomForest</w:t>
+      </w:r>
+      <w:proofErr w:type="spellEnd"/>
+      <w:r>
+        <w:t>: Ranger</w:t>
+      </w:r>
+    </w:p>
+    <w:p>
+      <w:pPr>
+        <w:pStyle w:val="ListParagraph"/>
+        <w:numPr>
+          <w:ilvl w:val="2"/>
+          <w:numId w:val="1"/>
+        </w:numPr>
+      </w:pPr>
+      <w:proofErr w:type="spellStart"/>
+      <w:r>
+        <w:t>XGBoost</w:t>
+      </w:r>
+      <w:proofErr w:type="spellEnd"/>
+    </w:p>
+    <w:p>
+      <w:pPr>
+        <w:pStyle w:val="ListParagraph"/>
+        <w:numPr>
+          <w:ilvl w:val="2"/>
+          <w:numId w:val="1"/>
+        </w:numPr>
+      </w:pPr>
+      <w:r>
+        <w:t>Neural Network</w:t>
+      </w:r>
+    </w:p>
+    <w:p>
+      <w:pPr>
+        <w:pStyle w:val="ListParagraph"/>
+        <w:numPr>
+          <w:ilvl w:val="1"/>
+          <w:numId w:val="1"/>
+        </w:numPr>
+      </w:pPr>
+      <w:r>
+        <w:t>Model Accuracy</w:t>
+      </w:r>
+    </w:p>
+    <w:p>
+      <w:pPr>
+        <w:pStyle w:val="ListParagraph"/>
+        <w:numPr>
+          <w:ilvl w:val="2"/>
+          <w:numId w:val="1"/>
+        </w:numPr>
+      </w:pPr>
+      <w:r>
+        <w:t>Results</w:t>
+      </w:r>
+    </w:p>
+    <w:p>
+      <w:pPr>
+        <w:pStyle w:val="ListParagraph"/>
+        <w:numPr>
+          <w:ilvl w:val="3"/>
+          <w:numId w:val="1"/>
+        </w:numPr>
+      </w:pPr>
+      <w:r>
+        <w:t>In-sample</w:t>
+      </w:r>
+    </w:p>
+    <w:p>
+      <w:pPr>
+        <w:pStyle w:val="ListParagraph"/>
+        <w:numPr>
+          <w:ilvl w:val="3"/>
+          <w:numId w:val="1"/>
+        </w:numPr>
+      </w:pPr>
+      <w:r>
+        <w:t>Out-of-sample</w:t>
+      </w:r>
+    </w:p>
+    <w:p>
+      <w:pPr>
+        <w:pStyle w:val="ListParagraph"/>
+        <w:numPr>
+          <w:ilvl w:val="2"/>
+          <w:numId w:val="1"/>
+        </w:numPr>
+      </w:pPr>
+      <w:r>
+        <w:t>Variable Importance</w:t>
+      </w:r>
+    </w:p>
+    <w:p>
+      <w:pPr>
+        <w:pStyle w:val="ListParagraph"/>
+        <w:numPr>
+          <w:ilvl w:val="2"/>
+          <w:numId w:val="1"/>
+        </w:numPr>
+      </w:pPr>
+      <w:r>
+        <w:t xml:space="preserve">Overview of Rules from </w:t>
+      </w:r>
+      <w:proofErr w:type="spellStart"/>
+      <w:r>
+        <w:t>RandomForest</w:t>
+      </w:r>
+      <w:proofErr w:type="spellEnd"/>
     </w:p>
     <w:p>
       <w:pPr>
@@ -1203,7 +1716,7 @@
         </w:numPr>
       </w:pPr>
       <w:r>
-        <w:t>Slide 4</w:t>
+        <w:t>Association Analysis</w:t>
       </w:r>
     </w:p>
     <w:p>
@@ -1215,27 +1728,17 @@
         </w:numPr>
       </w:pPr>
       <w:r>
-        <w:t>Forearm and Fasciotomy Results</w:t>
+        <w:t>Market Basket Analysis on Surgical Procedure Results</w:t>
       </w:r>
     </w:p>
     <w:p>
       <w:pPr>
         <w:pStyle w:val="ListParagraph"/>
         <w:numPr>
-          <w:ilvl w:val="2"/>
+          <w:ilvl w:val="1"/>
           <w:numId w:val="1"/>
         </w:numPr>
       </w:pPr>
-      <w:r>
-        <w:lastRenderedPageBreak/>
-        <w:t xml:space="preserve">Higher percentage of patients require </w:t>
-      </w:r>
-      <w:r>
-        <w:t>fasciotomy</w:t>
-      </w:r>
-      <w:r>
-        <w:t xml:space="preserve"> when surgery requires open incision</w:t>
-      </w:r>
     </w:p>
     <w:p>
       <w:pPr>
@@ -1246,69 +1749,10 @@
         </w:numPr>
       </w:pPr>
       <w:r>
-        <w:t>Slide 5</w:t>
-      </w:r>
-    </w:p>
-    <w:p>
-      <w:pPr>
-        <w:pStyle w:val="ListParagraph"/>
-        <w:numPr>
-          <w:ilvl w:val="1"/>
-          <w:numId w:val="1"/>
-        </w:numPr>
-      </w:pPr>
-      <w:r>
-        <w:t>Patient Demographics</w:t>
-      </w:r>
-    </w:p>
-    <w:p>
-      <w:pPr>
-        <w:pStyle w:val="ListParagraph"/>
-        <w:numPr>
-          <w:ilvl w:val="2"/>
-          <w:numId w:val="1"/>
-        </w:numPr>
-      </w:pPr>
-      <w:r>
-        <w:t>Graphs of sex, race, age, primary injury, injury description, place of injury</w:t>
-      </w:r>
-    </w:p>
-    <w:p>
-      <w:pPr>
-        <w:pStyle w:val="ListParagraph"/>
-        <w:numPr>
-          <w:ilvl w:val="0"/>
-          <w:numId w:val="1"/>
-        </w:numPr>
-      </w:pPr>
-      <w:r>
-        <w:t xml:space="preserve">Slide 6 </w:t>
-      </w:r>
-    </w:p>
-    <w:p>
-      <w:pPr>
-        <w:pStyle w:val="ListParagraph"/>
-        <w:numPr>
-          <w:ilvl w:val="1"/>
-          <w:numId w:val="1"/>
-        </w:numPr>
-      </w:pPr>
-      <w:r>
-        <w:t>Random Forest Analysis</w:t>
-      </w:r>
-    </w:p>
-    <w:p>
-      <w:pPr>
-        <w:pStyle w:val="ListParagraph"/>
-        <w:numPr>
-          <w:ilvl w:val="1"/>
-          <w:numId w:val="1"/>
-        </w:numPr>
-      </w:pPr>
-      <w:r>
-        <w:t>Association Analysis</w:t>
-      </w:r>
-    </w:p>
+        <w:t>Results</w:t>
+      </w:r>
+    </w:p>
+    <w:p/>
     <w:p/>
     <w:p/>
     <w:p>
@@ -1487,6 +1931,7 @@
         <w:pStyle w:val="Heading1"/>
       </w:pPr>
       <w:r>
+        <w:lastRenderedPageBreak/>
         <w:t xml:space="preserve">79.22 - </w:t>
       </w:r>
       <w:bookmarkStart w:id="2" w:name="OLE_LINK3"/>
@@ -1568,15 +2013,7 @@
         </w:numPr>
       </w:pPr>
       <w:r>
-        <w:t xml:space="preserve">Specificity is the complement to </w:t>
-      </w:r>
-      <w:proofErr w:type="gramStart"/>
-      <w:r>
-        <w:t>sensitivity, and</w:t>
-      </w:r>
-      <w:proofErr w:type="gramEnd"/>
-      <w:r>
-        <w:t xml:space="preserve"> summarizes how well the negative class was predicted. </w:t>
+        <w:t xml:space="preserve">Specificity is the complement to sensitivity, and summarizes how well the negative class was predicted. </w:t>
       </w:r>
     </w:p>
     <w:p>
@@ -1591,23 +2028,7 @@
           <w:b/>
           <w:bCs/>
         </w:rPr>
-        <w:t xml:space="preserve">Geometric mean = </w:t>
-      </w:r>
-      <w:proofErr w:type="gramStart"/>
-      <w:r>
-        <w:rPr>
-          <w:b/>
-          <w:bCs/>
-        </w:rPr>
-        <w:t>sqrt(</w:t>
-      </w:r>
-      <w:proofErr w:type="gramEnd"/>
-      <w:r>
-        <w:rPr>
-          <w:b/>
-          <w:bCs/>
-        </w:rPr>
-        <w:t xml:space="preserve">Sensitivity * Specificity) </w:t>
+        <w:t xml:space="preserve">Geometric mean = sqrt(Sensitivity * Specificity) </w:t>
       </w:r>
     </w:p>
     <w:p>
@@ -1702,23 +2123,7 @@
           <w:b/>
           <w:bCs/>
         </w:rPr>
-        <w:t>F-Measures = (2*Precision * Recall)</w:t>
-      </w:r>
-      <w:proofErr w:type="gramStart"/>
-      <w:r>
-        <w:rPr>
-          <w:b/>
-          <w:bCs/>
-        </w:rPr>
-        <w:t>/(</w:t>
-      </w:r>
-      <w:proofErr w:type="gramEnd"/>
-      <w:r>
-        <w:rPr>
-          <w:b/>
-          <w:bCs/>
-        </w:rPr>
-        <w:t xml:space="preserve">Precision </w:t>
+        <w:t xml:space="preserve">F-Measures = (2*Precision * Recall)/(Precision </w:t>
       </w:r>
       <w:r>
         <w:rPr>
@@ -1908,7 +2313,7 @@
         <w:rFonts w:ascii="Symbol" w:hAnsi="Symbol" w:hint="default"/>
       </w:rPr>
     </w:lvl>
-    <w:lvl w:ilvl="4" w:tplc="04090003" w:tentative="1">
+    <w:lvl w:ilvl="4" w:tplc="04090003">
       <w:start w:val="1"/>
       <w:numFmt w:val="bullet"/>
       <w:lvlText w:val="o"/>
@@ -1920,7 +2325,7 @@
         <w:rFonts w:ascii="Courier New" w:hAnsi="Courier New" w:cs="Courier New" w:hint="default"/>
       </w:rPr>
     </w:lvl>
-    <w:lvl w:ilvl="5" w:tplc="04090005" w:tentative="1">
+    <w:lvl w:ilvl="5" w:tplc="04090005">
       <w:start w:val="1"/>
       <w:numFmt w:val="bullet"/>
       <w:lvlText w:val=""/>
@@ -12548,7 +12953,7 @@
 </file>
 
 <file path=customXml/itemProps1.xml><?xml version="1.0" encoding="utf-8"?>
-<ds:datastoreItem xmlns:ds="http://schemas.openxmlformats.org/officeDocument/2006/customXml" ds:itemID="{F7A4E2D0-EDB0-4B1C-84B5-484F072989E8}">
+<ds:datastoreItem xmlns:ds="http://schemas.openxmlformats.org/officeDocument/2006/customXml" ds:itemID="{81DA6B9F-2F25-4291-9557-F21207D58DB7}">
   <ds:schemaRefs>
     <ds:schemaRef ds:uri="http://schemas.openxmlformats.org/officeDocument/2006/bibliography"/>
   </ds:schemaRefs>

</xml_diff>